<commit_message>
Reports updated (read description)
Stage 1: Problem Description, Target Users
Stage 2: Problem, Users, Tasks
</commit_message>
<xml_diff>
--- a/reports/IPM_stage_1_41936_44592_50654_51095.docx
+++ b/reports/IPM_stage_1_41936_44592_50654_51095.docx
@@ -7,25 +7,23 @@
       <w:r>
         <w:rPr>
           <w:noProof/>
-          <w:lang w:eastAsia="en-US"/>
         </w:rPr>
         <w:drawing>
-          <wp:inline distT="0" distB="0" distL="0" distR="0" wp14:anchorId="503F5860" wp14:editId="292E2A13">
-            <wp:extent cx="2679700" cy="406400"/>
-            <wp:effectExtent l="25400" t="0" r="0" b="0"/>
-            <wp:docPr id="2" name="Picture 0" descr="logoFCT_horiz.pdf"/>
-            <wp:cNvGraphicFramePr>
-              <a:graphicFrameLocks xmlns:a="http://schemas.openxmlformats.org/drawingml/2006/main" noChangeAspect="1"/>
-            </wp:cNvGraphicFramePr>
+          <wp:inline distT="114300" distB="114300" distL="114300" distR="114300" wp14:anchorId="74CC87F0" wp14:editId="6588016A">
+            <wp:extent cx="2716213" cy="414338"/>
+            <wp:effectExtent l="0" t="0" r="0" b="0"/>
+            <wp:docPr id="5" name="image1.png"/>
+            <wp:cNvGraphicFramePr/>
             <a:graphic xmlns:a="http://schemas.openxmlformats.org/drawingml/2006/main">
               <a:graphicData uri="http://schemas.openxmlformats.org/drawingml/2006/picture">
                 <pic:pic xmlns:pic="http://schemas.openxmlformats.org/drawingml/2006/picture">
                   <pic:nvPicPr>
-                    <pic:cNvPr id="0" name="logoFCT_horiz.pdf"/>
-                    <pic:cNvPicPr/>
+                    <pic:cNvPr id="0" name="image1.png"/>
+                    <pic:cNvPicPr preferRelativeResize="0"/>
                   </pic:nvPicPr>
                   <pic:blipFill>
                     <a:blip r:embed="rId6"/>
+                    <a:srcRect/>
                     <a:stretch>
                       <a:fillRect/>
                     </a:stretch>
@@ -33,11 +31,12 @@
                   <pic:spPr>
                     <a:xfrm>
                       <a:off x="0" y="0"/>
-                      <a:ext cx="2679700" cy="406400"/>
+                      <a:ext cx="2716213" cy="414338"/>
                     </a:xfrm>
                     <a:prstGeom prst="rect">
                       <a:avLst/>
                     </a:prstGeom>
+                    <a:ln/>
                   </pic:spPr>
                 </pic:pic>
               </a:graphicData>
@@ -65,23 +64,13 @@
           <w:lang w:val="pt-PT"/>
         </w:rPr>
       </w:pPr>
-      <w:proofErr w:type="spellStart"/>
-      <w:r>
-        <w:rPr>
-          <w:rFonts w:ascii="Arial" w:hAnsi="Arial"/>
-          <w:b/>
-          <w:lang w:val="pt-PT"/>
-        </w:rPr>
-        <w:t>Interacção</w:t>
-      </w:r>
-      <w:proofErr w:type="spellEnd"/>
-      <w:r>
-        <w:rPr>
-          <w:rFonts w:ascii="Arial" w:hAnsi="Arial"/>
-          <w:b/>
-          <w:lang w:val="pt-PT"/>
-        </w:rPr>
-        <w:t xml:space="preserve"> Pessoa-Máquina</w:t>
+      <w:r>
+        <w:rPr>
+          <w:rFonts w:ascii="Arial" w:hAnsi="Arial"/>
+          <w:b/>
+          <w:lang w:val="pt-PT"/>
+        </w:rPr>
+        <w:t>Interacção Pessoa-Máquina</w:t>
       </w:r>
     </w:p>
     <w:p>
@@ -214,7 +203,16 @@
           <w:sz w:val="48"/>
           <w:lang w:val="pt-PT"/>
         </w:rPr>
-        <w:t>TMAST</w:t>
+        <w:t>TMAS</w:t>
+      </w:r>
+      <w:r>
+        <w:rPr>
+          <w:rFonts w:ascii="Arial" w:hAnsi="Arial"/>
+          <w:b/>
+          <w:sz w:val="48"/>
+          <w:lang w:val="pt-PT"/>
+        </w:rPr>
+        <w:t>K</w:t>
       </w:r>
     </w:p>
     <w:p>
@@ -297,7 +295,7 @@
                         </a:effectLst>
                         <a:extLst>
                           <a:ext uri="{909E8E84-426E-40dd-AFC4-6F175D3DCCD1}">
-                            <a14:hiddenFill xmlns:a14="http://schemas.microsoft.com/office/drawing/2010/main" xmlns:w="http://schemas.openxmlformats.org/wordprocessingml/2006/main" xmlns:w10="urn:schemas-microsoft-com:office:word" xmlns:v="urn:schemas-microsoft-com:vml" xmlns:o="urn:schemas-microsoft-com:office:office" xmlns:mv="urn:schemas-microsoft-com:mac:vml" xmlns:mo="http://schemas.microsoft.com/office/mac/office/2008/main" xmlns="">
+                            <a14:hiddenFill xmlns="" xmlns:mo="http://schemas.microsoft.com/office/mac/office/2008/main" xmlns:mv="urn:schemas-microsoft-com:mac:vml" xmlns:o="urn:schemas-microsoft-com:office:office" xmlns:v="urn:schemas-microsoft-com:vml" xmlns:w10="urn:schemas-microsoft-com:office:word" xmlns:w="http://schemas.openxmlformats.org/wordprocessingml/2006/main" xmlns:a14="http://schemas.microsoft.com/office/drawing/2010/main">
                               <a:noFill/>
                             </a14:hiddenFill>
                           </a:ext>
@@ -348,7 +346,6 @@
           <w:lang w:val="pt-PT"/>
         </w:rPr>
       </w:pPr>
-      <w:proofErr w:type="spellStart"/>
       <w:r>
         <w:rPr>
           <w:rFonts w:ascii="Arial" w:hAnsi="Arial"/>
@@ -358,7 +355,6 @@
         </w:rPr>
         <w:t>Stage</w:t>
       </w:r>
-      <w:proofErr w:type="spellEnd"/>
       <w:r>
         <w:rPr>
           <w:rFonts w:ascii="Arial" w:hAnsi="Arial"/>
@@ -393,19 +389,8 @@
           <w:sz w:val="40"/>
           <w:lang w:val="pt-PT"/>
         </w:rPr>
-        <w:t xml:space="preserve">Project </w:t>
-      </w:r>
-      <w:proofErr w:type="spellStart"/>
-      <w:r>
-        <w:rPr>
-          <w:rFonts w:ascii="Arial" w:hAnsi="Arial"/>
-          <w:color w:val="365F91" w:themeColor="accent1" w:themeShade="BF"/>
-          <w:sz w:val="40"/>
-          <w:lang w:val="pt-PT"/>
-        </w:rPr>
-        <w:t>proposal</w:t>
-      </w:r>
-      <w:proofErr w:type="spellEnd"/>
+        <w:t>Project proposal</w:t>
+      </w:r>
     </w:p>
     <w:p>
       <w:pPr>
@@ -616,52 +601,17 @@
           <w:lang w:val="pt-PT"/>
         </w:rPr>
         <w:tab/>
-      </w:r>
-      <w:proofErr w:type="spellStart"/>
-      <w:r>
-        <w:rPr>
-          <w:rFonts w:ascii="Arial" w:hAnsi="Arial"/>
-          <w:b/>
-          <w:lang w:val="pt-PT"/>
-        </w:rPr>
-        <w:t>Lab</w:t>
-      </w:r>
-      <w:proofErr w:type="spellEnd"/>
-      <w:r>
-        <w:rPr>
-          <w:rFonts w:ascii="Arial" w:hAnsi="Arial"/>
-          <w:b/>
-          <w:lang w:val="pt-PT"/>
-        </w:rPr>
+        <w:t>Lab class Nº</w:t>
+      </w:r>
+      <w:r>
+        <w:rPr>
+          <w:rFonts w:ascii="Arial" w:hAnsi="Arial"/>
+          <w:b/>
+          <w:lang w:val="pt-PT"/>
+        </w:rPr>
+        <w:tab/>
         <w:t xml:space="preserve"> </w:t>
       </w:r>
-      <w:proofErr w:type="spellStart"/>
-      <w:r>
-        <w:rPr>
-          <w:rFonts w:ascii="Arial" w:hAnsi="Arial"/>
-          <w:b/>
-          <w:lang w:val="pt-PT"/>
-        </w:rPr>
-        <w:t>class</w:t>
-      </w:r>
-      <w:proofErr w:type="spellEnd"/>
-      <w:r>
-        <w:rPr>
-          <w:rFonts w:ascii="Arial" w:hAnsi="Arial"/>
-          <w:b/>
-          <w:lang w:val="pt-PT"/>
-        </w:rPr>
-        <w:t xml:space="preserve"> Nº</w:t>
-      </w:r>
-      <w:r>
-        <w:rPr>
-          <w:rFonts w:ascii="Arial" w:hAnsi="Arial"/>
-          <w:b/>
-          <w:lang w:val="pt-PT"/>
-        </w:rPr>
-        <w:tab/>
-        <w:t xml:space="preserve"> </w:t>
-      </w:r>
       <w:r>
         <w:rPr>
           <w:rFonts w:ascii="Arial" w:hAnsi="Arial"/>
@@ -817,7 +767,6 @@
         </w:rPr>
         <w:tab/>
       </w:r>
-      <w:proofErr w:type="spellStart"/>
       <w:r>
         <w:rPr>
           <w:rFonts w:ascii="Arial" w:hAnsi="Arial"/>
@@ -826,64 +775,25 @@
           <w:sz w:val="22"/>
           <w:lang w:val="pt-PT"/>
         </w:rPr>
-        <w:t>Group</w:t>
-      </w:r>
-      <w:proofErr w:type="spellEnd"/>
-      <w:r>
-        <w:rPr>
-          <w:rFonts w:ascii="Arial" w:hAnsi="Arial"/>
-          <w:b/>
-          <w:bCs/>
-          <w:sz w:val="22"/>
-          <w:lang w:val="pt-PT"/>
-        </w:rPr>
-        <w:t xml:space="preserve"> Nº 13</w:t>
-      </w:r>
-    </w:p>
-    <w:p>
-      <w:pPr>
-        <w:rPr>
-          <w:rFonts w:ascii="Arial" w:hAnsi="Arial"/>
-          <w:sz w:val="22"/>
-          <w:lang w:val="pt-PT"/>
-        </w:rPr>
-      </w:pPr>
-      <w:r>
-        <w:rPr>
-          <w:rFonts w:ascii="Arial" w:hAnsi="Arial"/>
-          <w:sz w:val="22"/>
-          <w:lang w:val="pt-PT"/>
-        </w:rPr>
-        <w:t xml:space="preserve">44592, </w:t>
-      </w:r>
-      <w:proofErr w:type="spellStart"/>
-      <w:r>
-        <w:rPr>
-          <w:rFonts w:ascii="Arial" w:hAnsi="Arial"/>
-          <w:sz w:val="22"/>
-          <w:lang w:val="pt-PT"/>
-        </w:rPr>
-        <w:t>Alexander</w:t>
-      </w:r>
-      <w:proofErr w:type="spellEnd"/>
-      <w:r>
-        <w:rPr>
-          <w:rFonts w:ascii="Arial" w:hAnsi="Arial"/>
-          <w:sz w:val="22"/>
-          <w:lang w:val="pt-PT"/>
-        </w:rPr>
-        <w:t xml:space="preserve"> </w:t>
-      </w:r>
-      <w:proofErr w:type="spellStart"/>
-      <w:r>
-        <w:rPr>
-          <w:rFonts w:ascii="Arial" w:hAnsi="Arial"/>
-          <w:sz w:val="22"/>
-          <w:lang w:val="pt-PT"/>
-        </w:rPr>
-        <w:t>Denisov</w:t>
-      </w:r>
-      <w:proofErr w:type="spellEnd"/>
+        <w:t>Group Nº 13</w:t>
+      </w:r>
+    </w:p>
+    <w:p>
+      <w:pPr>
+        <w:rPr>
+          <w:rFonts w:ascii="Arial" w:hAnsi="Arial"/>
+          <w:sz w:val="22"/>
+          <w:lang w:val="pt-PT"/>
+        </w:rPr>
+      </w:pPr>
+      <w:r>
+        <w:rPr>
+          <w:rFonts w:ascii="Arial" w:hAnsi="Arial"/>
+          <w:sz w:val="22"/>
+          <w:lang w:val="pt-PT"/>
+        </w:rPr>
+        <w:t>44592, Alexander Denisov</w:t>
+      </w:r>
     </w:p>
     <w:p>
       <w:pPr>
@@ -1036,235 +946,430 @@
       <w:pPr>
         <w:rPr>
           <w:rFonts w:ascii="Arial" w:hAnsi="Arial"/>
+          <w:lang w:val="pt-PT"/>
+        </w:rPr>
+      </w:pPr>
+      <w:r>
+        <w:rPr>
+          <w:rFonts w:ascii="Arial" w:hAnsi="Arial"/>
+          <w:lang w:val="pt-PT"/>
+        </w:rPr>
+        <w:tab/>
+      </w:r>
+      <w:r>
+        <w:rPr>
+          <w:rFonts w:ascii="Arial" w:hAnsi="Arial"/>
+          <w:lang w:val="pt-PT"/>
+        </w:rPr>
+        <w:tab/>
+      </w:r>
+      <w:r>
+        <w:rPr>
+          <w:rFonts w:ascii="Arial" w:hAnsi="Arial"/>
+          <w:lang w:val="pt-PT"/>
+        </w:rPr>
+        <w:tab/>
+      </w:r>
+      <w:r>
+        <w:rPr>
+          <w:rFonts w:ascii="Arial" w:hAnsi="Arial"/>
+          <w:lang w:val="pt-PT"/>
+        </w:rPr>
+        <w:tab/>
+      </w:r>
+      <w:r>
+        <w:rPr>
+          <w:rFonts w:ascii="Arial" w:hAnsi="Arial"/>
+          <w:lang w:val="pt-PT"/>
+        </w:rPr>
+        <w:tab/>
+      </w:r>
+    </w:p>
+    <w:p>
+      <w:pPr>
+        <w:rPr>
+          <w:rFonts w:ascii="Arial" w:hAnsi="Arial"/>
+          <w:sz w:val="22"/>
+          <w:lang w:val="pt-PT"/>
+        </w:rPr>
+      </w:pPr>
+    </w:p>
+    <w:p>
+      <w:pPr>
+        <w:rPr>
+          <w:rFonts w:ascii="Arial" w:hAnsi="Arial"/>
+          <w:sz w:val="22"/>
+          <w:lang w:val="pt-PT"/>
+        </w:rPr>
+      </w:pPr>
+    </w:p>
+    <w:p>
+      <w:pPr>
+        <w:jc w:val="center"/>
+        <w:rPr>
+          <w:rFonts w:ascii="Arial" w:hAnsi="Arial"/>
+          <w:lang w:val="pt-PT"/>
+        </w:rPr>
+      </w:pPr>
+      <w:r>
+        <w:rPr>
+          <w:rFonts w:ascii="Arial" w:hAnsi="Arial"/>
+          <w:lang w:val="pt-PT"/>
+        </w:rPr>
+        <w:t xml:space="preserve">September </w:t>
+      </w:r>
+      <w:r>
+        <w:rPr>
+          <w:rFonts w:ascii="Arial" w:hAnsi="Arial"/>
+          <w:lang w:val="pt-PT"/>
+        </w:rPr>
+        <w:t>02</w:t>
+      </w:r>
+      <w:r>
+        <w:rPr>
+          <w:rFonts w:ascii="Arial" w:hAnsi="Arial"/>
+          <w:lang w:val="pt-PT"/>
+        </w:rPr>
+        <w:t>, 20</w:t>
+      </w:r>
+      <w:r>
+        <w:rPr>
+          <w:rFonts w:ascii="Arial" w:hAnsi="Arial"/>
+          <w:lang w:val="pt-PT"/>
+        </w:rPr>
+        <w:t>2</w:t>
+      </w:r>
+      <w:r>
+        <w:rPr>
+          <w:rFonts w:ascii="Arial" w:hAnsi="Arial"/>
+          <w:lang w:val="pt-PT"/>
+        </w:rPr>
+        <w:t>0</w:t>
+      </w:r>
+    </w:p>
+    <w:p>
+      <w:pPr>
+        <w:rPr>
+          <w:rFonts w:ascii="Times New Roman" w:eastAsia="Times New Roman" w:hAnsi="Times New Roman" w:cs="Times New Roman"/>
+          <w:sz w:val="40"/>
+          <w:szCs w:val="40"/>
+        </w:rPr>
+      </w:pPr>
+      <w:r>
+        <w:rPr>
           <w:lang w:val="en-GB"/>
         </w:rPr>
-      </w:pPr>
-      <w:r>
-        <w:rPr>
-          <w:rFonts w:ascii="Arial" w:hAnsi="Arial"/>
-          <w:lang w:val="en-GB"/>
-        </w:rPr>
-        <w:tab/>
-      </w:r>
-      <w:r>
-        <w:rPr>
-          <w:rFonts w:ascii="Arial" w:hAnsi="Arial"/>
-          <w:lang w:val="en-GB"/>
-        </w:rPr>
-        <w:tab/>
-      </w:r>
-      <w:r>
-        <w:rPr>
-          <w:rFonts w:ascii="Arial" w:hAnsi="Arial"/>
-          <w:lang w:val="en-GB"/>
-        </w:rPr>
-        <w:tab/>
-      </w:r>
-      <w:r>
-        <w:rPr>
-          <w:rFonts w:ascii="Arial" w:hAnsi="Arial"/>
-          <w:lang w:val="en-GB"/>
-        </w:rPr>
-        <w:tab/>
-      </w:r>
-      <w:r>
-        <w:rPr>
-          <w:rFonts w:ascii="Arial" w:hAnsi="Arial"/>
-          <w:lang w:val="en-GB"/>
-        </w:rPr>
-        <w:tab/>
-      </w:r>
-    </w:p>
-    <w:p>
-      <w:pPr>
-        <w:rPr>
-          <w:rFonts w:ascii="Arial" w:hAnsi="Arial"/>
-          <w:sz w:val="22"/>
-          <w:lang w:val="en-GB"/>
-        </w:rPr>
-      </w:pPr>
-    </w:p>
-    <w:p>
-      <w:pPr>
-        <w:rPr>
-          <w:rFonts w:ascii="Arial" w:hAnsi="Arial"/>
-          <w:sz w:val="22"/>
-          <w:lang w:val="en-GB"/>
-        </w:rPr>
-      </w:pPr>
-    </w:p>
-    <w:p>
-      <w:pPr>
-        <w:jc w:val="center"/>
-        <w:rPr>
-          <w:rFonts w:ascii="Arial" w:hAnsi="Arial"/>
-          <w:lang w:val="pt-PT"/>
-        </w:rPr>
-      </w:pPr>
-      <w:proofErr w:type="spellStart"/>
-      <w:r>
-        <w:rPr>
-          <w:rFonts w:ascii="Arial" w:hAnsi="Arial"/>
-          <w:lang w:val="pt-PT"/>
-        </w:rPr>
-        <w:t>September</w:t>
-      </w:r>
-      <w:proofErr w:type="spellEnd"/>
-      <w:r>
-        <w:rPr>
-          <w:rFonts w:ascii="Arial" w:hAnsi="Arial"/>
-          <w:lang w:val="pt-PT"/>
-        </w:rPr>
-        <w:t xml:space="preserve"> </w:t>
-      </w:r>
-      <w:r>
-        <w:rPr>
-          <w:rFonts w:ascii="Arial" w:hAnsi="Arial"/>
-          <w:lang w:val="pt-PT"/>
-        </w:rPr>
-        <w:t>02</w:t>
-      </w:r>
-      <w:r>
-        <w:rPr>
-          <w:rFonts w:ascii="Arial" w:hAnsi="Arial"/>
-          <w:lang w:val="pt-PT"/>
-        </w:rPr>
-        <w:t>, 20</w:t>
-      </w:r>
-      <w:r>
-        <w:rPr>
-          <w:rFonts w:ascii="Arial" w:hAnsi="Arial"/>
-          <w:lang w:val="pt-PT"/>
-        </w:rPr>
-        <w:t>2</w:t>
-      </w:r>
-      <w:r>
-        <w:rPr>
-          <w:rFonts w:ascii="Arial" w:hAnsi="Arial"/>
-          <w:lang w:val="pt-PT"/>
-        </w:rPr>
-        <w:t>0</w:t>
-      </w:r>
-    </w:p>
-    <w:p>
-      <w:pPr>
-        <w:pStyle w:val="Ttulo1"/>
-        <w:rPr>
-          <w:lang w:val="en-GB"/>
-        </w:rPr>
-      </w:pPr>
-      <w:r>
-        <w:rPr>
-          <w:lang w:val="en-GB"/>
-        </w:rPr>
         <w:br w:type="page"/>
       </w:r>
       <w:r>
         <w:rPr>
-          <w:lang w:val="en-GB"/>
+          <w:rFonts w:ascii="Arial" w:eastAsia="Arial" w:hAnsi="Arial" w:cs="Arial"/>
+          <w:b/>
+          <w:sz w:val="30"/>
+          <w:szCs w:val="30"/>
         </w:rPr>
         <w:lastRenderedPageBreak/>
         <w:t>Problem</w:t>
       </w:r>
       <w:r>
         <w:rPr>
+          <w:rFonts w:ascii="Arial" w:eastAsia="Arial" w:hAnsi="Arial" w:cs="Arial"/>
+          <w:b/>
+          <w:sz w:val="30"/>
+          <w:szCs w:val="30"/>
+        </w:rPr>
+        <w:t xml:space="preserve"> D</w:t>
+      </w:r>
+      <w:r>
+        <w:rPr>
+          <w:rFonts w:ascii="Arial" w:eastAsia="Arial" w:hAnsi="Arial" w:cs="Arial"/>
+          <w:b/>
+          <w:sz w:val="30"/>
+          <w:szCs w:val="30"/>
+        </w:rPr>
+        <w:t>escription</w:t>
+      </w:r>
+      <w:r>
+        <w:pict w14:anchorId="4A174F96">
+          <v:rect id="_x0000_i1025" style="width:0;height:1.5pt" o:hralign="center" o:hrstd="t" o:hr="t" fillcolor="#a0a0a0" stroked="f"/>
+        </w:pict>
+      </w:r>
+    </w:p>
+    <w:p>
+      <w:pPr>
+        <w:spacing w:line="360" w:lineRule="auto"/>
+        <w:ind w:firstLine="570"/>
+        <w:rPr>
+          <w:rFonts w:ascii="Times New Roman" w:eastAsia="Times New Roman" w:hAnsi="Times New Roman" w:cs="Times New Roman"/>
+          <w:sz w:val="22"/>
+          <w:szCs w:val="22"/>
+          <w:lang w:val="pt-PT" w:eastAsia="pt-PT"/>
+        </w:rPr>
+      </w:pPr>
+    </w:p>
+    <w:p>
+      <w:pPr>
+        <w:spacing w:line="360" w:lineRule="auto"/>
+        <w:ind w:firstLine="570"/>
+        <w:jc w:val="both"/>
+        <w:rPr>
+          <w:rFonts w:ascii="Times New Roman" w:eastAsia="Times New Roman" w:hAnsi="Times New Roman" w:cs="Times New Roman"/>
+          <w:sz w:val="22"/>
+          <w:szCs w:val="22"/>
+          <w:lang w:val="en-GB" w:eastAsia="pt-PT"/>
+        </w:rPr>
+      </w:pPr>
+      <w:r>
+        <w:rPr>
+          <w:rFonts w:ascii="Times New Roman" w:eastAsia="Times New Roman" w:hAnsi="Times New Roman" w:cs="Times New Roman"/>
+          <w:sz w:val="22"/>
+          <w:szCs w:val="22"/>
+          <w:lang w:val="en-GB" w:eastAsia="pt-PT"/>
+        </w:rPr>
+        <w:t>The human head can have many shapes and feats. Therefore, it is hard to find a hygienic mask that adapt to their unique features.</w:t>
+      </w:r>
+    </w:p>
+    <w:p>
+      <w:pPr>
+        <w:spacing w:line="360" w:lineRule="auto"/>
+        <w:ind w:firstLine="570"/>
+        <w:jc w:val="both"/>
+        <w:rPr>
+          <w:rFonts w:ascii="Times New Roman" w:eastAsia="Times New Roman" w:hAnsi="Times New Roman" w:cs="Times New Roman"/>
+          <w:sz w:val="22"/>
+          <w:szCs w:val="22"/>
+          <w:lang w:val="en-GB" w:eastAsia="pt-PT"/>
+        </w:rPr>
+      </w:pPr>
+      <w:r>
+        <w:rPr>
+          <w:rFonts w:ascii="Times New Roman" w:eastAsia="Times New Roman" w:hAnsi="Times New Roman" w:cs="Times New Roman"/>
+          <w:sz w:val="22"/>
+          <w:szCs w:val="22"/>
+          <w:lang w:val="en-GB" w:eastAsia="pt-PT"/>
+        </w:rPr>
+        <w:t>Most of the masks available do not match our day-to-day clothes or maybe we just need a mask that fits well with a formal attire.</w:t>
+      </w:r>
+    </w:p>
+    <w:p>
+      <w:pPr>
+        <w:spacing w:line="360" w:lineRule="auto"/>
+        <w:ind w:firstLine="570"/>
+        <w:jc w:val="both"/>
+        <w:rPr>
+          <w:rFonts w:ascii="Times New Roman" w:eastAsia="Times New Roman" w:hAnsi="Times New Roman" w:cs="Times New Roman"/>
+          <w:sz w:val="22"/>
+          <w:szCs w:val="22"/>
+          <w:lang w:val="pt-PT"/>
+        </w:rPr>
+      </w:pPr>
+      <w:r>
+        <w:rPr>
+          <w:rFonts w:ascii="Times New Roman" w:eastAsia="Times New Roman" w:hAnsi="Times New Roman" w:cs="Times New Roman"/>
+          <w:sz w:val="22"/>
+          <w:szCs w:val="22"/>
+          <w:lang w:val="en-GB" w:eastAsia="pt-PT"/>
+        </w:rPr>
+        <w:t>Another relevant aspect that is lacking is the option to make the masks our own, that is, to express ourselves. Whether from adding a single word or phrase to create a work of art.</w:t>
+      </w:r>
+    </w:p>
+    <w:p>
+      <w:pPr>
+        <w:spacing w:line="360" w:lineRule="auto"/>
+        <w:rPr>
+          <w:rFonts w:ascii="Times New Roman" w:eastAsia="Times New Roman" w:hAnsi="Times New Roman" w:cs="Times New Roman"/>
+          <w:sz w:val="22"/>
+          <w:szCs w:val="22"/>
+          <w:lang w:val="pt-PT"/>
+        </w:rPr>
+      </w:pPr>
+      <w:bookmarkStart w:id="0" w:name="_heading=h.grxya2bnhak2" w:colFirst="0" w:colLast="0"/>
+      <w:bookmarkEnd w:id="0"/>
+    </w:p>
+    <w:p>
+      <w:pPr>
+        <w:spacing w:line="360" w:lineRule="auto"/>
+        <w:rPr>
+          <w:rFonts w:ascii="Times New Roman" w:eastAsia="Times New Roman" w:hAnsi="Times New Roman" w:cs="Times New Roman"/>
+          <w:sz w:val="22"/>
+          <w:szCs w:val="22"/>
+          <w:lang w:val="pt-PT"/>
+        </w:rPr>
+      </w:pPr>
+      <w:bookmarkStart w:id="1" w:name="_heading=h.8416uv68p5q3" w:colFirst="0" w:colLast="0"/>
+      <w:bookmarkEnd w:id="1"/>
+    </w:p>
+    <w:p>
+      <w:pPr>
+        <w:rPr>
+          <w:rFonts w:ascii="Times New Roman" w:eastAsia="Times New Roman" w:hAnsi="Times New Roman" w:cs="Times New Roman"/>
+          <w:sz w:val="40"/>
+          <w:szCs w:val="40"/>
+        </w:rPr>
+      </w:pPr>
+      <w:bookmarkStart w:id="2" w:name="_heading=h.lylc86f8641z" w:colFirst="0" w:colLast="0"/>
+      <w:bookmarkEnd w:id="2"/>
+      <w:r>
+        <w:rPr>
+          <w:rFonts w:ascii="Arial" w:eastAsia="Arial" w:hAnsi="Arial" w:cs="Arial"/>
+          <w:b/>
+          <w:sz w:val="30"/>
+          <w:szCs w:val="30"/>
+        </w:rPr>
+        <w:t>Target Users</w:t>
+      </w:r>
+      <w:r>
+        <w:pict w14:anchorId="0C8B4C5F">
+          <v:rect id="_x0000_i1029" style="width:0;height:1.5pt" o:hralign="center" o:hrstd="t" o:hr="t" fillcolor="#a0a0a0" stroked="f"/>
+        </w:pict>
+      </w:r>
+    </w:p>
+    <w:p>
+      <w:pPr>
+        <w:rPr>
+          <w:rFonts w:ascii="Times New Roman" w:eastAsia="Times New Roman" w:hAnsi="Times New Roman" w:cs="Times New Roman"/>
+        </w:rPr>
+      </w:pPr>
+      <w:bookmarkStart w:id="3" w:name="_heading=h.siy6q3zafeqe" w:colFirst="0" w:colLast="0"/>
+      <w:bookmarkEnd w:id="3"/>
+    </w:p>
+    <w:p>
+      <w:pPr>
+        <w:spacing w:line="360" w:lineRule="auto"/>
+        <w:ind w:firstLine="570"/>
+        <w:jc w:val="both"/>
+        <w:rPr>
+          <w:rFonts w:ascii="Times New Roman" w:eastAsia="Times New Roman" w:hAnsi="Times New Roman" w:cs="Times New Roman"/>
+          <w:sz w:val="22"/>
+          <w:szCs w:val="22"/>
           <w:lang w:val="en-GB"/>
         </w:rPr>
-        <w:t xml:space="preserve"> Description</w:t>
-      </w:r>
-    </w:p>
-    <w:p>
-      <w:pPr>
-        <w:ind w:firstLine="567"/>
-        <w:rPr>
+      </w:pPr>
+      <w:bookmarkStart w:id="4" w:name="_heading=h.l8gxrco4yeyc" w:colFirst="0" w:colLast="0"/>
+      <w:bookmarkEnd w:id="4"/>
+      <w:r>
+        <w:rPr>
+          <w:rFonts w:ascii="Times New Roman" w:eastAsia="Times New Roman" w:hAnsi="Times New Roman" w:cs="Times New Roman"/>
+          <w:sz w:val="22"/>
+          <w:szCs w:val="22"/>
           <w:lang w:val="en-GB"/>
         </w:rPr>
-      </w:pPr>
-      <w:r>
-        <w:rPr>
+        <w:t>The target demographic consists of anyone that intends on buying a face mask.</w:t>
+      </w:r>
+    </w:p>
+    <w:p>
+      <w:pPr>
+        <w:spacing w:line="360" w:lineRule="auto"/>
+        <w:ind w:firstLine="566"/>
+        <w:rPr>
+          <w:rFonts w:ascii="Times New Roman" w:eastAsia="Times New Roman" w:hAnsi="Times New Roman" w:cs="Times New Roman"/>
+          <w:sz w:val="22"/>
+          <w:szCs w:val="22"/>
+          <w:lang w:val="pt-PT"/>
+        </w:rPr>
+      </w:pPr>
+      <w:r>
+        <w:rPr>
+          <w:rFonts w:ascii="Times New Roman" w:eastAsia="Times New Roman" w:hAnsi="Times New Roman" w:cs="Times New Roman"/>
+          <w:sz w:val="22"/>
+          <w:szCs w:val="22"/>
           <w:lang w:val="en-GB"/>
         </w:rPr>
+        <w:t>Mostly targeted at teenagers, young adults and adults, it is meant to be mainly utilized by any user that feels comfortable around image editing, but can also be utilized by less experienced users, that may just want to browse and search for pre-built designs.</w:t>
+      </w:r>
+    </w:p>
+    <w:p>
+      <w:pPr>
+        <w:spacing w:line="360" w:lineRule="auto"/>
+        <w:rPr>
+          <w:rFonts w:ascii="Times New Roman" w:eastAsia="Times New Roman" w:hAnsi="Times New Roman" w:cs="Times New Roman"/>
+          <w:sz w:val="22"/>
+          <w:szCs w:val="22"/>
+          <w:lang w:val="pt-PT"/>
+        </w:rPr>
+      </w:pPr>
+      <w:bookmarkStart w:id="5" w:name="_heading=h.zgtxzdfevya8" w:colFirst="0" w:colLast="0"/>
+      <w:bookmarkEnd w:id="5"/>
+    </w:p>
+    <w:p>
+      <w:pPr>
+        <w:spacing w:line="360" w:lineRule="auto"/>
+        <w:rPr>
+          <w:rFonts w:ascii="Times New Roman" w:eastAsia="Times New Roman" w:hAnsi="Times New Roman" w:cs="Times New Roman"/>
+          <w:sz w:val="22"/>
+          <w:szCs w:val="22"/>
+          <w:lang w:val="pt-PT"/>
+        </w:rPr>
+      </w:pPr>
+      <w:bookmarkStart w:id="6" w:name="_heading=h.kq003btvw9gj" w:colFirst="0" w:colLast="0"/>
+      <w:bookmarkEnd w:id="6"/>
+    </w:p>
+    <w:p>
+      <w:pPr>
+        <w:rPr>
+          <w:rFonts w:ascii="Arial" w:eastAsia="Arial" w:hAnsi="Arial" w:cs="Arial"/>
+          <w:b/>
+          <w:sz w:val="30"/>
+          <w:szCs w:val="30"/>
+        </w:rPr>
+      </w:pPr>
+      <w:bookmarkStart w:id="7" w:name="_heading=h.itx8d1llb1nh" w:colFirst="0" w:colLast="0"/>
+      <w:bookmarkEnd w:id="7"/>
+      <w:r>
+        <w:rPr>
+          <w:rFonts w:ascii="Arial" w:eastAsia="Arial" w:hAnsi="Arial" w:cs="Arial"/>
+          <w:b/>
+          <w:sz w:val="30"/>
+          <w:szCs w:val="30"/>
+        </w:rPr>
+        <w:t>Project Goal</w:t>
+      </w:r>
+    </w:p>
+    <w:p>
+      <w:pPr>
+        <w:rPr>
+          <w:rFonts w:ascii="Times New Roman" w:eastAsia="Times New Roman" w:hAnsi="Times New Roman" w:cs="Times New Roman"/>
+          <w:sz w:val="40"/>
+          <w:szCs w:val="40"/>
+        </w:rPr>
+      </w:pPr>
+      <w:bookmarkStart w:id="8" w:name="_heading=h.u3nkn1a2mlh9" w:colFirst="0" w:colLast="0"/>
+      <w:bookmarkEnd w:id="8"/>
+      <w:r>
+        <w:pict w14:anchorId="6988F408">
+          <v:rect id="_x0000_i1037" style="width:0;height:1.5pt" o:hralign="center" o:hrstd="t" o:hr="t" fillcolor="#a0a0a0" stroked="f"/>
+        </w:pict>
+      </w:r>
+    </w:p>
+    <w:p>
+      <w:pPr>
+        <w:rPr>
+          <w:rFonts w:ascii="Times New Roman" w:eastAsia="Times New Roman" w:hAnsi="Times New Roman" w:cs="Times New Roman"/>
+        </w:rPr>
+      </w:pPr>
+      <w:bookmarkStart w:id="9" w:name="_heading=h.wp4j9rhxac5f" w:colFirst="0" w:colLast="0"/>
+      <w:bookmarkEnd w:id="9"/>
+    </w:p>
+    <w:p>
+      <w:pPr>
+        <w:spacing w:line="360" w:lineRule="auto"/>
+        <w:ind w:firstLine="570"/>
+        <w:jc w:val="both"/>
+        <w:rPr>
+          <w:lang w:val="en-GB"/>
+        </w:rPr>
+      </w:pPr>
+      <w:bookmarkStart w:id="10" w:name="_heading=h.8wuzbyf1mhb8" w:colFirst="0" w:colLast="0"/>
+      <w:bookmarkEnd w:id="10"/>
+      <w:r>
+        <w:rPr>
+          <w:rFonts w:ascii="Times New Roman" w:eastAsia="Times New Roman" w:hAnsi="Times New Roman" w:cs="Times New Roman"/>
+          <w:sz w:val="22"/>
+          <w:szCs w:val="22"/>
+          <w:lang w:val="pt-PT"/>
+        </w:rPr>
         <w:t>//TODO</w:t>
       </w:r>
-    </w:p>
-    <w:p>
-      <w:pPr>
-        <w:ind w:firstLine="567"/>
-        <w:rPr>
-          <w:lang w:val="en-GB"/>
-        </w:rPr>
-      </w:pPr>
-    </w:p>
-    <w:p>
-      <w:pPr>
-        <w:pStyle w:val="Ttulo1"/>
-        <w:rPr>
-          <w:lang w:val="en-GB"/>
-        </w:rPr>
-      </w:pPr>
-      <w:r>
-        <w:rPr>
-          <w:lang w:val="en-GB"/>
-        </w:rPr>
-        <w:t>Target Users</w:t>
-      </w:r>
-    </w:p>
-    <w:p>
-      <w:pPr>
-        <w:ind w:firstLine="567"/>
-        <w:rPr>
-          <w:lang w:val="en-GB"/>
-        </w:rPr>
-      </w:pPr>
-      <w:r>
-        <w:rPr>
-          <w:lang w:val="en-GB"/>
-        </w:rPr>
-        <w:t>//TODO</w:t>
-      </w:r>
-    </w:p>
-    <w:p>
-      <w:pPr>
-        <w:ind w:firstLine="567"/>
-        <w:rPr>
-          <w:lang w:val="en-GB"/>
-        </w:rPr>
-      </w:pPr>
-    </w:p>
-    <w:p>
-      <w:pPr>
-        <w:pStyle w:val="Ttulo1"/>
-        <w:rPr>
-          <w:lang w:val="en-GB"/>
-        </w:rPr>
-      </w:pPr>
-      <w:r>
-        <w:rPr>
-          <w:lang w:val="en-GB"/>
-        </w:rPr>
-        <w:t>Project Goal</w:t>
-      </w:r>
-    </w:p>
-    <w:p>
-      <w:pPr>
-        <w:ind w:firstLine="567"/>
-        <w:rPr>
-          <w:lang w:val="en-GB"/>
-        </w:rPr>
-      </w:pPr>
-      <w:r>
-        <w:rPr>
-          <w:lang w:val="en-GB"/>
-        </w:rPr>
-        <w:t>//TODO</w:t>
-      </w:r>
-    </w:p>
-    <w:p>
-      <w:pPr>
-        <w:rPr>
-          <w:lang w:val="en-GB"/>
-        </w:rPr>
-      </w:pPr>
     </w:p>
     <w:sectPr>
       <w:pgSz w:w="11900" w:h="16840"/>

</xml_diff>

<commit_message>
PDF creation of stage 1
</commit_message>
<xml_diff>
--- a/reports/IPM_stage_1_41936_44592_50654_51095.docx
+++ b/reports/IPM_stage_1_41936_44592_50654_51095.docx
@@ -64,13 +64,23 @@
           <w:lang w:val="pt-PT"/>
         </w:rPr>
       </w:pPr>
-      <w:r>
-        <w:rPr>
-          <w:rFonts w:ascii="Arial" w:hAnsi="Arial"/>
-          <w:b/>
-          <w:lang w:val="pt-PT"/>
-        </w:rPr>
-        <w:t>Interacção Pessoa-Máquina</w:t>
+      <w:proofErr w:type="spellStart"/>
+      <w:r>
+        <w:rPr>
+          <w:rFonts w:ascii="Arial" w:hAnsi="Arial"/>
+          <w:b/>
+          <w:lang w:val="pt-PT"/>
+        </w:rPr>
+        <w:t>Interacção</w:t>
+      </w:r>
+      <w:proofErr w:type="spellEnd"/>
+      <w:r>
+        <w:rPr>
+          <w:rFonts w:ascii="Arial" w:hAnsi="Arial"/>
+          <w:b/>
+          <w:lang w:val="pt-PT"/>
+        </w:rPr>
+        <w:t xml:space="preserve"> Pessoa-Máquina</w:t>
       </w:r>
     </w:p>
     <w:p>
@@ -346,6 +356,7 @@
           <w:lang w:val="pt-PT"/>
         </w:rPr>
       </w:pPr>
+      <w:proofErr w:type="spellStart"/>
       <w:r>
         <w:rPr>
           <w:rFonts w:ascii="Arial" w:hAnsi="Arial"/>
@@ -355,6 +366,7 @@
         </w:rPr>
         <w:t>Stage</w:t>
       </w:r>
+      <w:proofErr w:type="spellEnd"/>
       <w:r>
         <w:rPr>
           <w:rFonts w:ascii="Arial" w:hAnsi="Arial"/>
@@ -389,8 +401,19 @@
           <w:sz w:val="40"/>
           <w:lang w:val="pt-PT"/>
         </w:rPr>
-        <w:t>Project proposal</w:t>
-      </w:r>
+        <w:t xml:space="preserve">Project </w:t>
+      </w:r>
+      <w:proofErr w:type="spellStart"/>
+      <w:r>
+        <w:rPr>
+          <w:rFonts w:ascii="Arial" w:hAnsi="Arial"/>
+          <w:color w:val="365F91" w:themeColor="accent1" w:themeShade="BF"/>
+          <w:sz w:val="40"/>
+          <w:lang w:val="pt-PT"/>
+        </w:rPr>
+        <w:t>proposal</w:t>
+      </w:r>
+      <w:proofErr w:type="spellEnd"/>
     </w:p>
     <w:p>
       <w:pPr>
@@ -601,17 +624,52 @@
           <w:lang w:val="pt-PT"/>
         </w:rPr>
         <w:tab/>
-        <w:t>Lab class Nº</w:t>
-      </w:r>
-      <w:r>
-        <w:rPr>
-          <w:rFonts w:ascii="Arial" w:hAnsi="Arial"/>
-          <w:b/>
-          <w:lang w:val="pt-PT"/>
-        </w:rPr>
-        <w:tab/>
+      </w:r>
+      <w:proofErr w:type="spellStart"/>
+      <w:r>
+        <w:rPr>
+          <w:rFonts w:ascii="Arial" w:hAnsi="Arial"/>
+          <w:b/>
+          <w:lang w:val="pt-PT"/>
+        </w:rPr>
+        <w:t>Lab</w:t>
+      </w:r>
+      <w:proofErr w:type="spellEnd"/>
+      <w:r>
+        <w:rPr>
+          <w:rFonts w:ascii="Arial" w:hAnsi="Arial"/>
+          <w:b/>
+          <w:lang w:val="pt-PT"/>
+        </w:rPr>
         <w:t xml:space="preserve"> </w:t>
       </w:r>
+      <w:proofErr w:type="spellStart"/>
+      <w:r>
+        <w:rPr>
+          <w:rFonts w:ascii="Arial" w:hAnsi="Arial"/>
+          <w:b/>
+          <w:lang w:val="pt-PT"/>
+        </w:rPr>
+        <w:t>class</w:t>
+      </w:r>
+      <w:proofErr w:type="spellEnd"/>
+      <w:r>
+        <w:rPr>
+          <w:rFonts w:ascii="Arial" w:hAnsi="Arial"/>
+          <w:b/>
+          <w:lang w:val="pt-PT"/>
+        </w:rPr>
+        <w:t xml:space="preserve"> Nº</w:t>
+      </w:r>
+      <w:r>
+        <w:rPr>
+          <w:rFonts w:ascii="Arial" w:hAnsi="Arial"/>
+          <w:b/>
+          <w:lang w:val="pt-PT"/>
+        </w:rPr>
+        <w:tab/>
+        <w:t xml:space="preserve"> </w:t>
+      </w:r>
       <w:r>
         <w:rPr>
           <w:rFonts w:ascii="Arial" w:hAnsi="Arial"/>
@@ -767,6 +825,7 @@
         </w:rPr>
         <w:tab/>
       </w:r>
+      <w:proofErr w:type="spellStart"/>
       <w:r>
         <w:rPr>
           <w:rFonts w:ascii="Arial" w:hAnsi="Arial"/>
@@ -775,25 +834,64 @@
           <w:sz w:val="22"/>
           <w:lang w:val="pt-PT"/>
         </w:rPr>
-        <w:t>Group Nº 13</w:t>
-      </w:r>
-    </w:p>
-    <w:p>
-      <w:pPr>
-        <w:rPr>
-          <w:rFonts w:ascii="Arial" w:hAnsi="Arial"/>
-          <w:sz w:val="22"/>
-          <w:lang w:val="pt-PT"/>
-        </w:rPr>
-      </w:pPr>
-      <w:r>
-        <w:rPr>
-          <w:rFonts w:ascii="Arial" w:hAnsi="Arial"/>
-          <w:sz w:val="22"/>
-          <w:lang w:val="pt-PT"/>
-        </w:rPr>
-        <w:t>44592, Alexander Denisov</w:t>
-      </w:r>
+        <w:t>Group</w:t>
+      </w:r>
+      <w:proofErr w:type="spellEnd"/>
+      <w:r>
+        <w:rPr>
+          <w:rFonts w:ascii="Arial" w:hAnsi="Arial"/>
+          <w:b/>
+          <w:bCs/>
+          <w:sz w:val="22"/>
+          <w:lang w:val="pt-PT"/>
+        </w:rPr>
+        <w:t xml:space="preserve"> Nº 13</w:t>
+      </w:r>
+    </w:p>
+    <w:p>
+      <w:pPr>
+        <w:rPr>
+          <w:rFonts w:ascii="Arial" w:hAnsi="Arial"/>
+          <w:sz w:val="22"/>
+          <w:lang w:val="pt-PT"/>
+        </w:rPr>
+      </w:pPr>
+      <w:r>
+        <w:rPr>
+          <w:rFonts w:ascii="Arial" w:hAnsi="Arial"/>
+          <w:sz w:val="22"/>
+          <w:lang w:val="pt-PT"/>
+        </w:rPr>
+        <w:t xml:space="preserve">44592, </w:t>
+      </w:r>
+      <w:proofErr w:type="spellStart"/>
+      <w:r>
+        <w:rPr>
+          <w:rFonts w:ascii="Arial" w:hAnsi="Arial"/>
+          <w:sz w:val="22"/>
+          <w:lang w:val="pt-PT"/>
+        </w:rPr>
+        <w:t>Alexander</w:t>
+      </w:r>
+      <w:proofErr w:type="spellEnd"/>
+      <w:r>
+        <w:rPr>
+          <w:rFonts w:ascii="Arial" w:hAnsi="Arial"/>
+          <w:sz w:val="22"/>
+          <w:lang w:val="pt-PT"/>
+        </w:rPr>
+        <w:t xml:space="preserve"> </w:t>
+      </w:r>
+      <w:proofErr w:type="spellStart"/>
+      <w:r>
+        <w:rPr>
+          <w:rFonts w:ascii="Arial" w:hAnsi="Arial"/>
+          <w:sz w:val="22"/>
+          <w:lang w:val="pt-PT"/>
+        </w:rPr>
+        <w:t>Denisov</w:t>
+      </w:r>
+      <w:proofErr w:type="spellEnd"/>
     </w:p>
     <w:p>
       <w:pPr>
@@ -1011,12 +1109,21 @@
           <w:lang w:val="pt-PT"/>
         </w:rPr>
       </w:pPr>
-      <w:r>
-        <w:rPr>
-          <w:rFonts w:ascii="Arial" w:hAnsi="Arial"/>
-          <w:lang w:val="pt-PT"/>
-        </w:rPr>
-        <w:t xml:space="preserve">September </w:t>
+      <w:proofErr w:type="spellStart"/>
+      <w:r>
+        <w:rPr>
+          <w:rFonts w:ascii="Arial" w:hAnsi="Arial"/>
+          <w:lang w:val="pt-PT"/>
+        </w:rPr>
+        <w:t>September</w:t>
+      </w:r>
+      <w:proofErr w:type="spellEnd"/>
+      <w:r>
+        <w:rPr>
+          <w:rFonts w:ascii="Arial" w:hAnsi="Arial"/>
+          <w:lang w:val="pt-PT"/>
+        </w:rPr>
+        <w:t xml:space="preserve"> </w:t>
       </w:r>
       <w:r>
         <w:rPr>
@@ -1103,7 +1210,7 @@
           <w:rFonts w:ascii="Times New Roman" w:eastAsia="Times New Roman" w:hAnsi="Times New Roman" w:cs="Times New Roman"/>
           <w:sz w:val="22"/>
           <w:szCs w:val="22"/>
-          <w:lang w:val="pt-PT" w:eastAsia="pt-PT"/>
+          <w:lang w:val="en-GB" w:eastAsia="pt-PT"/>
         </w:rPr>
       </w:pPr>
     </w:p>
@@ -1160,7 +1267,7 @@
           <w:rFonts w:ascii="Times New Roman" w:eastAsia="Times New Roman" w:hAnsi="Times New Roman" w:cs="Times New Roman"/>
           <w:sz w:val="22"/>
           <w:szCs w:val="22"/>
-          <w:lang w:val="pt-PT"/>
+          <w:lang w:val="en-GB"/>
         </w:rPr>
       </w:pPr>
       <w:r>
@@ -1180,7 +1287,7 @@
           <w:rFonts w:ascii="Times New Roman" w:eastAsia="Times New Roman" w:hAnsi="Times New Roman" w:cs="Times New Roman"/>
           <w:sz w:val="22"/>
           <w:szCs w:val="22"/>
-          <w:lang w:val="pt-PT"/>
+          <w:lang w:val="en-GB"/>
         </w:rPr>
       </w:pPr>
       <w:bookmarkStart w:id="0" w:name="_heading=h.grxya2bnhak2" w:colFirst="0" w:colLast="0"/>
@@ -1193,7 +1300,7 @@
           <w:rFonts w:ascii="Times New Roman" w:eastAsia="Times New Roman" w:hAnsi="Times New Roman" w:cs="Times New Roman"/>
           <w:sz w:val="22"/>
           <w:szCs w:val="22"/>
-          <w:lang w:val="pt-PT"/>
+          <w:lang w:val="en-GB"/>
         </w:rPr>
       </w:pPr>
       <w:bookmarkStart w:id="1" w:name="_heading=h.8416uv68p5q3" w:colFirst="0" w:colLast="0"/>
@@ -1220,7 +1327,7 @@
       </w:r>
       <w:r>
         <w:pict w14:anchorId="0C8B4C5F">
-          <v:rect id="_x0000_i1029" style="width:0;height:1.5pt" o:hralign="center" o:hrstd="t" o:hr="t" fillcolor="#a0a0a0" stroked="f"/>
+          <v:rect id="_x0000_i1026" style="width:0;height:1.5pt" o:hralign="center" o:hrstd="t" o:hr="t" fillcolor="#a0a0a0" stroked="f"/>
         </w:pict>
       </w:r>
     </w:p>
@@ -1265,7 +1372,7 @@
           <w:rFonts w:ascii="Times New Roman" w:eastAsia="Times New Roman" w:hAnsi="Times New Roman" w:cs="Times New Roman"/>
           <w:sz w:val="22"/>
           <w:szCs w:val="22"/>
-          <w:lang w:val="pt-PT"/>
+          <w:lang w:val="en-GB"/>
         </w:rPr>
       </w:pPr>
       <w:r>
@@ -1285,7 +1392,7 @@
           <w:rFonts w:ascii="Times New Roman" w:eastAsia="Times New Roman" w:hAnsi="Times New Roman" w:cs="Times New Roman"/>
           <w:sz w:val="22"/>
           <w:szCs w:val="22"/>
-          <w:lang w:val="pt-PT"/>
+          <w:lang w:val="en-GB"/>
         </w:rPr>
       </w:pPr>
       <w:bookmarkStart w:id="5" w:name="_heading=h.zgtxzdfevya8" w:colFirst="0" w:colLast="0"/>
@@ -1298,7 +1405,7 @@
           <w:rFonts w:ascii="Times New Roman" w:eastAsia="Times New Roman" w:hAnsi="Times New Roman" w:cs="Times New Roman"/>
           <w:sz w:val="22"/>
           <w:szCs w:val="22"/>
-          <w:lang w:val="pt-PT"/>
+          <w:lang w:val="en-GB"/>
         </w:rPr>
       </w:pPr>
       <w:bookmarkStart w:id="6" w:name="_heading=h.kq003btvw9gj" w:colFirst="0" w:colLast="0"/>
@@ -1337,7 +1444,7 @@
       <w:bookmarkEnd w:id="8"/>
       <w:r>
         <w:pict w14:anchorId="6988F408">
-          <v:rect id="_x0000_i1037" style="width:0;height:1.5pt" o:hralign="center" o:hrstd="t" o:hr="t" fillcolor="#a0a0a0" stroked="f"/>
+          <v:rect id="_x0000_i1027" style="width:0;height:1.5pt" o:hralign="center" o:hrstd="t" o:hr="t" fillcolor="#a0a0a0" stroked="f"/>
         </w:pict>
       </w:r>
     </w:p>
@@ -1356,19 +1463,330 @@
         <w:ind w:firstLine="570"/>
         <w:jc w:val="both"/>
         <w:rPr>
-          <w:lang w:val="en-GB"/>
-        </w:rPr>
-      </w:pPr>
-      <w:bookmarkStart w:id="10" w:name="_heading=h.8wuzbyf1mhb8" w:colFirst="0" w:colLast="0"/>
-      <w:bookmarkEnd w:id="10"/>
-      <w:r>
-        <w:rPr>
-          <w:rFonts w:ascii="Times New Roman" w:eastAsia="Times New Roman" w:hAnsi="Times New Roman" w:cs="Times New Roman"/>
-          <w:sz w:val="22"/>
-          <w:szCs w:val="22"/>
-          <w:lang w:val="pt-PT"/>
-        </w:rPr>
-        <w:t>//TODO</w:t>
+          <w:rFonts w:ascii="Times New Roman" w:hAnsi="Times New Roman" w:cs="Times New Roman"/>
+          <w:sz w:val="22"/>
+          <w:szCs w:val="22"/>
+          <w:lang w:val="en-GB"/>
+        </w:rPr>
+      </w:pPr>
+      <w:r>
+        <w:rPr>
+          <w:rFonts w:ascii="Times New Roman" w:hAnsi="Times New Roman" w:cs="Times New Roman"/>
+          <w:sz w:val="22"/>
+          <w:szCs w:val="22"/>
+          <w:lang w:val="en-GB"/>
+        </w:rPr>
+        <w:t xml:space="preserve">The main goal of the project is to </w:t>
+      </w:r>
+      <w:r>
+        <w:rPr>
+          <w:rFonts w:ascii="Times New Roman" w:hAnsi="Times New Roman" w:cs="Times New Roman"/>
+          <w:sz w:val="22"/>
+          <w:szCs w:val="22"/>
+          <w:lang w:val="en-GB"/>
+        </w:rPr>
+        <w:t>create</w:t>
+      </w:r>
+      <w:r>
+        <w:rPr>
+          <w:rFonts w:ascii="Times New Roman" w:hAnsi="Times New Roman" w:cs="Times New Roman"/>
+          <w:sz w:val="22"/>
+          <w:szCs w:val="22"/>
+          <w:lang w:val="en-GB"/>
+        </w:rPr>
+        <w:t xml:space="preserve"> a</w:t>
+      </w:r>
+      <w:r>
+        <w:rPr>
+          <w:rFonts w:ascii="Times New Roman" w:hAnsi="Times New Roman" w:cs="Times New Roman"/>
+          <w:sz w:val="22"/>
+          <w:szCs w:val="22"/>
+          <w:lang w:val="en-GB"/>
+        </w:rPr>
+        <w:t xml:space="preserve">n easy-to-use </w:t>
+      </w:r>
+      <w:r>
+        <w:rPr>
+          <w:rFonts w:ascii="Times New Roman" w:hAnsi="Times New Roman" w:cs="Times New Roman"/>
+          <w:sz w:val="22"/>
+          <w:szCs w:val="22"/>
+          <w:lang w:val="en-GB"/>
+        </w:rPr>
+        <w:t>platform</w:t>
+      </w:r>
+      <w:r>
+        <w:rPr>
+          <w:rFonts w:ascii="Times New Roman" w:hAnsi="Times New Roman" w:cs="Times New Roman"/>
+          <w:sz w:val="22"/>
+          <w:szCs w:val="22"/>
+          <w:lang w:val="en-GB"/>
+        </w:rPr>
+        <w:t xml:space="preserve"> </w:t>
+      </w:r>
+      <w:r>
+        <w:rPr>
+          <w:rFonts w:ascii="Times New Roman" w:hAnsi="Times New Roman" w:cs="Times New Roman"/>
+          <w:sz w:val="22"/>
+          <w:szCs w:val="22"/>
+          <w:lang w:val="en-GB"/>
+        </w:rPr>
+        <w:t>for</w:t>
+      </w:r>
+      <w:r>
+        <w:rPr>
+          <w:rFonts w:ascii="Times New Roman" w:hAnsi="Times New Roman" w:cs="Times New Roman"/>
+          <w:sz w:val="22"/>
+          <w:szCs w:val="22"/>
+          <w:lang w:val="en-GB"/>
+        </w:rPr>
+        <w:t xml:space="preserve"> </w:t>
+      </w:r>
+      <w:r>
+        <w:rPr>
+          <w:rFonts w:ascii="Times New Roman" w:hAnsi="Times New Roman" w:cs="Times New Roman"/>
+          <w:sz w:val="22"/>
+          <w:szCs w:val="22"/>
+          <w:lang w:val="en-GB"/>
+        </w:rPr>
+        <w:t xml:space="preserve">the average consumer </w:t>
+      </w:r>
+      <w:r>
+        <w:rPr>
+          <w:rFonts w:ascii="Times New Roman" w:hAnsi="Times New Roman" w:cs="Times New Roman"/>
+          <w:sz w:val="22"/>
+          <w:szCs w:val="22"/>
+          <w:lang w:val="en-GB"/>
+        </w:rPr>
+        <w:t xml:space="preserve">to personalize and purchase </w:t>
+      </w:r>
+      <w:r>
+        <w:rPr>
+          <w:rFonts w:ascii="Times New Roman" w:hAnsi="Times New Roman" w:cs="Times New Roman"/>
+          <w:sz w:val="22"/>
+          <w:szCs w:val="22"/>
+          <w:lang w:val="en-GB"/>
+        </w:rPr>
+        <w:t>hygienical masks.</w:t>
+      </w:r>
+      <w:r>
+        <w:rPr>
+          <w:rFonts w:ascii="Times New Roman" w:hAnsi="Times New Roman" w:cs="Times New Roman"/>
+          <w:sz w:val="22"/>
+          <w:szCs w:val="22"/>
+          <w:lang w:val="en-GB"/>
+        </w:rPr>
+        <w:t xml:space="preserve"> </w:t>
+      </w:r>
+      <w:r>
+        <w:rPr>
+          <w:rFonts w:ascii="Times New Roman" w:hAnsi="Times New Roman" w:cs="Times New Roman"/>
+          <w:sz w:val="22"/>
+          <w:szCs w:val="22"/>
+          <w:lang w:val="en-GB"/>
+        </w:rPr>
+        <w:t>To this end</w:t>
+      </w:r>
+      <w:r>
+        <w:rPr>
+          <w:rFonts w:ascii="Times New Roman" w:hAnsi="Times New Roman" w:cs="Times New Roman"/>
+          <w:sz w:val="22"/>
+          <w:szCs w:val="22"/>
+          <w:lang w:val="en-GB"/>
+        </w:rPr>
+        <w:t>, we will develop a website application</w:t>
+      </w:r>
+      <w:r>
+        <w:rPr>
+          <w:rFonts w:ascii="Times New Roman" w:hAnsi="Times New Roman" w:cs="Times New Roman"/>
+          <w:sz w:val="22"/>
+          <w:szCs w:val="22"/>
+          <w:lang w:val="en-GB"/>
+        </w:rPr>
+        <w:t xml:space="preserve"> </w:t>
+      </w:r>
+      <w:r>
+        <w:rPr>
+          <w:rFonts w:ascii="Times New Roman" w:hAnsi="Times New Roman" w:cs="Times New Roman"/>
+          <w:sz w:val="22"/>
+          <w:szCs w:val="22"/>
+          <w:lang w:val="en-GB"/>
+        </w:rPr>
+        <w:t>that is based on a</w:t>
+      </w:r>
+      <w:r>
+        <w:rPr>
+          <w:rFonts w:ascii="Times New Roman" w:hAnsi="Times New Roman" w:cs="Times New Roman"/>
+          <w:sz w:val="22"/>
+          <w:szCs w:val="22"/>
+          <w:lang w:val="en-GB"/>
+        </w:rPr>
+        <w:t xml:space="preserve"> simple login and shopping flow.</w:t>
+      </w:r>
+    </w:p>
+    <w:p>
+      <w:pPr>
+        <w:spacing w:line="360" w:lineRule="auto"/>
+        <w:ind w:firstLine="570"/>
+        <w:jc w:val="both"/>
+        <w:rPr>
+          <w:rFonts w:ascii="Times New Roman" w:hAnsi="Times New Roman" w:cs="Times New Roman"/>
+          <w:sz w:val="22"/>
+          <w:szCs w:val="22"/>
+          <w:lang w:val="en-GB"/>
+        </w:rPr>
+      </w:pPr>
+      <w:r>
+        <w:rPr>
+          <w:rFonts w:ascii="Times New Roman" w:hAnsi="Times New Roman" w:cs="Times New Roman"/>
+          <w:sz w:val="22"/>
+          <w:szCs w:val="22"/>
+          <w:lang w:val="en-GB"/>
+        </w:rPr>
+        <w:t xml:space="preserve">The user </w:t>
+      </w:r>
+      <w:r>
+        <w:rPr>
+          <w:rFonts w:ascii="Times New Roman" w:hAnsi="Times New Roman" w:cs="Times New Roman"/>
+          <w:sz w:val="22"/>
+          <w:szCs w:val="22"/>
+          <w:lang w:val="en-GB"/>
+        </w:rPr>
+        <w:t>creates profiles with their head shape, facial measurements, preferred mask type and number of layers. Then</w:t>
+      </w:r>
+      <w:r>
+        <w:rPr>
+          <w:rFonts w:ascii="Times New Roman" w:hAnsi="Times New Roman" w:cs="Times New Roman"/>
+          <w:sz w:val="22"/>
+          <w:szCs w:val="22"/>
+          <w:lang w:val="en-GB"/>
+        </w:rPr>
+        <w:t>,</w:t>
+      </w:r>
+      <w:r>
+        <w:rPr>
+          <w:rFonts w:ascii="Times New Roman" w:hAnsi="Times New Roman" w:cs="Times New Roman"/>
+          <w:sz w:val="22"/>
+          <w:szCs w:val="22"/>
+          <w:lang w:val="en-GB"/>
+        </w:rPr>
+        <w:t xml:space="preserve"> they can</w:t>
+      </w:r>
+      <w:r>
+        <w:rPr>
+          <w:rFonts w:ascii="Times New Roman" w:hAnsi="Times New Roman" w:cs="Times New Roman"/>
+          <w:sz w:val="22"/>
+          <w:szCs w:val="22"/>
+          <w:lang w:val="en-GB"/>
+        </w:rPr>
+        <w:t xml:space="preserve"> search for masks already created by other </w:t>
+      </w:r>
+      <w:r>
+        <w:rPr>
+          <w:rFonts w:ascii="Times New Roman" w:hAnsi="Times New Roman" w:cs="Times New Roman"/>
+          <w:sz w:val="22"/>
+          <w:szCs w:val="22"/>
+          <w:lang w:val="en-GB"/>
+        </w:rPr>
+        <w:t>users</w:t>
+      </w:r>
+      <w:r>
+        <w:rPr>
+          <w:rFonts w:ascii="Times New Roman" w:hAnsi="Times New Roman" w:cs="Times New Roman"/>
+          <w:sz w:val="22"/>
+          <w:szCs w:val="22"/>
+          <w:lang w:val="en-GB"/>
+        </w:rPr>
+        <w:t xml:space="preserve"> or even use </w:t>
+      </w:r>
+      <w:r>
+        <w:rPr>
+          <w:rFonts w:ascii="Times New Roman" w:hAnsi="Times New Roman" w:cs="Times New Roman"/>
+          <w:sz w:val="22"/>
+          <w:szCs w:val="22"/>
+          <w:lang w:val="en-GB"/>
+        </w:rPr>
+        <w:t xml:space="preserve">tools </w:t>
+      </w:r>
+      <w:r>
+        <w:rPr>
+          <w:rFonts w:ascii="Times New Roman" w:hAnsi="Times New Roman" w:cs="Times New Roman"/>
+          <w:sz w:val="22"/>
+          <w:szCs w:val="22"/>
+          <w:lang w:val="en-GB"/>
+        </w:rPr>
+        <w:t>p</w:t>
+      </w:r>
+      <w:r>
+        <w:rPr>
+          <w:rFonts w:ascii="Times New Roman" w:hAnsi="Times New Roman" w:cs="Times New Roman"/>
+          <w:sz w:val="22"/>
+          <w:szCs w:val="22"/>
+          <w:lang w:val="en-GB"/>
+        </w:rPr>
+        <w:t>rovide</w:t>
+      </w:r>
+      <w:r>
+        <w:rPr>
+          <w:rFonts w:ascii="Times New Roman" w:hAnsi="Times New Roman" w:cs="Times New Roman"/>
+          <w:sz w:val="22"/>
+          <w:szCs w:val="22"/>
+          <w:lang w:val="en-GB"/>
+        </w:rPr>
+        <w:t>d</w:t>
+      </w:r>
+      <w:r>
+        <w:rPr>
+          <w:rFonts w:ascii="Times New Roman" w:hAnsi="Times New Roman" w:cs="Times New Roman"/>
+          <w:sz w:val="22"/>
+          <w:szCs w:val="22"/>
+          <w:lang w:val="en-GB"/>
+        </w:rPr>
+        <w:t xml:space="preserve"> </w:t>
+      </w:r>
+      <w:r>
+        <w:rPr>
+          <w:rFonts w:ascii="Times New Roman" w:hAnsi="Times New Roman" w:cs="Times New Roman"/>
+          <w:sz w:val="22"/>
+          <w:szCs w:val="22"/>
+          <w:lang w:val="en-GB"/>
+        </w:rPr>
+        <w:t>to make their own mask style</w:t>
+      </w:r>
+      <w:r>
+        <w:rPr>
+          <w:rFonts w:ascii="Times New Roman" w:hAnsi="Times New Roman" w:cs="Times New Roman"/>
+          <w:sz w:val="22"/>
+          <w:szCs w:val="22"/>
+          <w:lang w:val="en-GB"/>
+        </w:rPr>
+        <w:t xml:space="preserve"> and express themselves freely</w:t>
+      </w:r>
+      <w:r>
+        <w:rPr>
+          <w:rFonts w:ascii="Times New Roman" w:hAnsi="Times New Roman" w:cs="Times New Roman"/>
+          <w:sz w:val="22"/>
+          <w:szCs w:val="22"/>
+          <w:lang w:val="en-GB"/>
+        </w:rPr>
+        <w:t xml:space="preserve">. </w:t>
+      </w:r>
+      <w:r>
+        <w:rPr>
+          <w:rFonts w:ascii="Times New Roman" w:hAnsi="Times New Roman" w:cs="Times New Roman"/>
+          <w:sz w:val="22"/>
+          <w:szCs w:val="22"/>
+          <w:lang w:val="en-GB"/>
+        </w:rPr>
+        <w:t>In that case</w:t>
+      </w:r>
+      <w:r>
+        <w:rPr>
+          <w:rFonts w:ascii="Times New Roman" w:hAnsi="Times New Roman" w:cs="Times New Roman"/>
+          <w:sz w:val="22"/>
+          <w:szCs w:val="22"/>
+          <w:lang w:val="en-GB"/>
+        </w:rPr>
+        <w:t>, they have the option to share their piece with the community.</w:t>
       </w:r>
     </w:p>
     <w:sectPr>

</xml_diff>